<commit_message>
updated warmup activity, making new participants sheets
</commit_message>
<xml_diff>
--- a/Warmup activity.docx
+++ b/Warmup activity.docx
@@ -108,7 +108,7 @@
         <w:t>Participants are encouraged to ask the investigator any questions they may</w:t>
       </w:r>
       <w:r>
-        <w:t xml:space="preserve"> have.</w:t>
+        <w:t xml:space="preserve"> have, by emailing Melissa Kline at Melissa.e.kline@gmail.com </w:t>
       </w:r>
     </w:p>
     <w:p>
@@ -161,220 +161,220 @@
         <w:jc w:val="both"/>
       </w:pPr>
       <w:r>
-        <w:t xml:space="preserve">During the study, your child will see animated videos of a cartoon character performing different actions. Before you and your child come into the lab, we are sending you a link to some of these videos, and asking you to watch these videos with their children several times to familiarize them with some of the new words they will be seeing in the study itself. Your child is </w:t>
-      </w:r>
-      <w:r>
-        <w:rPr>
-          <w:b/>
-          <w:bCs/>
-        </w:rPr>
-        <w:t>not</w:t>
-      </w:r>
-      <w:r>
-        <w:t xml:space="preserve"> required to learn these words perfectly before the session; the goal is for them to generally get familiar with the kinds of words and movies they will see. We encourage you to use 'active watching' with your children – you can talk about what you see, ask questions, repeat the parts that your child likes the most, and so on. </w:t>
-      </w:r>
-    </w:p>
-    <w:p>
-      <w:pPr>
-        <w:tabs>
-          <w:tab w:val="left" w:pos="5040"/>
-        </w:tabs>
-        <w:jc w:val="both"/>
-      </w:pPr>
-    </w:p>
-    <w:p>
-      <w:pPr>
-        <w:tabs>
-          <w:tab w:val="left" w:pos="5040"/>
-        </w:tabs>
-        <w:jc w:val="both"/>
-      </w:pPr>
-      <w:r>
-        <w:t xml:space="preserve">Because this is a language study, we do have one request: try not to repeat the </w:t>
-      </w:r>
-      <w:r>
-        <w:rPr>
-          <w:b/>
-        </w:rPr>
-        <w:t xml:space="preserve">sentences </w:t>
-      </w:r>
-      <w:r>
-        <w:t xml:space="preserve">containing the new words in the videos, or to tell your child what you think the word means. So, try </w:t>
-      </w:r>
-      <w:r>
-        <w:rPr>
-          <w:b/>
-          <w:bCs/>
-        </w:rPr>
-        <w:t>not</w:t>
-      </w:r>
-      <w:r>
-        <w:t xml:space="preserve"> to say things like:</w:t>
-      </w:r>
-    </w:p>
-    <w:p>
-      <w:pPr>
-        <w:tabs>
-          <w:tab w:val="left" w:pos="5040"/>
-        </w:tabs>
-        <w:jc w:val="both"/>
-      </w:pPr>
-    </w:p>
-    <w:p>
-      <w:pPr>
-        <w:tabs>
-          <w:tab w:val="left" w:pos="5040"/>
-        </w:tabs>
-        <w:jc w:val="both"/>
-        <w:rPr>
-          <w:b/>
-          <w:i/>
-        </w:rPr>
-      </w:pPr>
-      <w:r>
-        <w:rPr>
-          <w:b/>
-          <w:i/>
-        </w:rPr>
-        <w:t>Wow, she</w:t>
-      </w:r>
-      <w:r>
-        <w:rPr>
-          <w:b/>
-          <w:i/>
-        </w:rPr>
-        <w:t xml:space="preserve"> was </w:t>
-      </w:r>
-      <w:proofErr w:type="spellStart"/>
-      <w:r>
-        <w:rPr>
-          <w:b/>
-          <w:i/>
-        </w:rPr>
-        <w:t>gorping</w:t>
-      </w:r>
-      <w:proofErr w:type="spellEnd"/>
-      <w:r>
-        <w:rPr>
-          <w:b/>
-          <w:i/>
-        </w:rPr>
-        <w:t>, did you see that?</w:t>
-      </w:r>
-      <w:r>
-        <w:rPr>
-          <w:b/>
-          <w:i/>
-        </w:rPr>
-        <w:t xml:space="preserve">    </w:t>
-      </w:r>
-      <w:proofErr w:type="spellStart"/>
-      <w:r>
-        <w:rPr>
-          <w:b/>
-          <w:i/>
-        </w:rPr>
-        <w:t>Gorping</w:t>
-      </w:r>
-      <w:proofErr w:type="spellEnd"/>
-      <w:r>
-        <w:rPr>
-          <w:b/>
-          <w:i/>
-        </w:rPr>
-        <w:t xml:space="preserve"> means opening things.</w:t>
-      </w:r>
-    </w:p>
-    <w:p>
-      <w:pPr>
-        <w:tabs>
-          <w:tab w:val="left" w:pos="5040"/>
-        </w:tabs>
-        <w:jc w:val="both"/>
-      </w:pPr>
-    </w:p>
-    <w:p>
-      <w:pPr>
-        <w:tabs>
-          <w:tab w:val="left" w:pos="5040"/>
-        </w:tabs>
-        <w:jc w:val="both"/>
-      </w:pPr>
-      <w:r>
-        <w:t>It's okay to mention the words, or to talk about other things you see in the movie:</w:t>
-      </w:r>
-    </w:p>
-    <w:p>
-      <w:pPr>
-        <w:tabs>
-          <w:tab w:val="left" w:pos="5040"/>
-        </w:tabs>
-        <w:jc w:val="both"/>
-      </w:pPr>
-    </w:p>
-    <w:p>
-      <w:pPr>
-        <w:tabs>
-          <w:tab w:val="left" w:pos="5040"/>
-        </w:tabs>
-        <w:jc w:val="both"/>
-        <w:rPr>
-          <w:b/>
-          <w:i/>
-        </w:rPr>
-      </w:pPr>
-      <w:r>
-        <w:rPr>
-          <w:b/>
-          <w:i/>
-        </w:rPr>
-        <w:t xml:space="preserve">Wow, look at that snowman!   </w:t>
-      </w:r>
-      <w:proofErr w:type="spellStart"/>
-      <w:r>
-        <w:rPr>
-          <w:b/>
-          <w:i/>
-        </w:rPr>
-        <w:t>Gorping</w:t>
-      </w:r>
-      <w:proofErr w:type="spellEnd"/>
-      <w:r>
-        <w:rPr>
-          <w:b/>
-          <w:i/>
-        </w:rPr>
-        <w:t>, that's a silly word.    Did you see what happened?</w:t>
-      </w:r>
-    </w:p>
-    <w:p>
-      <w:pPr>
-        <w:tabs>
-          <w:tab w:val="left" w:pos="5040"/>
-        </w:tabs>
-        <w:jc w:val="both"/>
-      </w:pPr>
-    </w:p>
-    <w:p>
-      <w:pPr>
-        <w:tabs>
-          <w:tab w:val="left" w:pos="5040"/>
-        </w:tabs>
-        <w:jc w:val="both"/>
-      </w:pPr>
-      <w:r>
-        <w:t>To help you and us keep track, we will ask you when you come to the session how many times you watched the movies</w:t>
-      </w:r>
-      <w:r>
-        <w:t xml:space="preserve"> (1 time = 1 round of the movies for all 4 words). W</w:t>
-      </w:r>
-      <w:r>
-        <w:t>e'd be interested in any other observations you make about what your</w:t>
+        <w:t>During the study, your child will see animated video</w:t>
       </w:r>
       <w:bookmarkStart w:id="0" w:name="_GoBack"/>
       <w:bookmarkEnd w:id="0"/>
       <w:r>
-        <w:t xml:space="preserve"> children think of the videos! You can print and fill in this log, or keep track however is convenient for you (on your phone, in a planner, etc.)</w:t>
+        <w:t xml:space="preserve">s of a cartoon character performing different actions. Before you and your child come into the lab, we are sending you a link to some of these videos, and asking you to watch these videos with their children several times to familiarize them with some of the new words they will be seeing in the study itself. Your child is </w:t>
+      </w:r>
+      <w:r>
+        <w:rPr>
+          <w:b/>
+          <w:bCs/>
+        </w:rPr>
+        <w:t>not</w:t>
+      </w:r>
+      <w:r>
+        <w:t xml:space="preserve"> required to learn these words perfectly before the session; the goal is for them to generally get familiar with the kinds of words and movies they will see. We encourage you to use 'active watching' with your children – you can talk about what you see, ask questions, repeat the parts that your child likes the most, and so on. </w:t>
+      </w:r>
+    </w:p>
+    <w:p>
+      <w:pPr>
+        <w:tabs>
+          <w:tab w:val="left" w:pos="5040"/>
+        </w:tabs>
+        <w:jc w:val="both"/>
+      </w:pPr>
+    </w:p>
+    <w:p>
+      <w:pPr>
+        <w:tabs>
+          <w:tab w:val="left" w:pos="5040"/>
+        </w:tabs>
+        <w:jc w:val="both"/>
+      </w:pPr>
+      <w:r>
+        <w:t xml:space="preserve">Because this is a language study, we do have one request: try not to repeat the </w:t>
+      </w:r>
+      <w:r>
+        <w:rPr>
+          <w:b/>
+        </w:rPr>
+        <w:t xml:space="preserve">sentences </w:t>
+      </w:r>
+      <w:r>
+        <w:t xml:space="preserve">containing the new words in the videos, or to tell your child what you think the word means. So, try </w:t>
+      </w:r>
+      <w:r>
+        <w:rPr>
+          <w:b/>
+          <w:bCs/>
+        </w:rPr>
+        <w:t>not</w:t>
+      </w:r>
+      <w:r>
+        <w:t xml:space="preserve"> to say things like:</w:t>
+      </w:r>
+    </w:p>
+    <w:p>
+      <w:pPr>
+        <w:tabs>
+          <w:tab w:val="left" w:pos="5040"/>
+        </w:tabs>
+        <w:jc w:val="both"/>
+      </w:pPr>
+    </w:p>
+    <w:p>
+      <w:pPr>
+        <w:tabs>
+          <w:tab w:val="left" w:pos="5040"/>
+        </w:tabs>
+        <w:jc w:val="both"/>
+        <w:rPr>
+          <w:b/>
+          <w:i/>
+        </w:rPr>
+      </w:pPr>
+      <w:r>
+        <w:rPr>
+          <w:b/>
+          <w:i/>
+        </w:rPr>
+        <w:t>Wow, she</w:t>
+      </w:r>
+      <w:r>
+        <w:rPr>
+          <w:b/>
+          <w:i/>
+        </w:rPr>
+        <w:t xml:space="preserve"> was </w:t>
+      </w:r>
+      <w:proofErr w:type="spellStart"/>
+      <w:r>
+        <w:rPr>
+          <w:b/>
+          <w:i/>
+        </w:rPr>
+        <w:t>gorping</w:t>
+      </w:r>
+      <w:proofErr w:type="spellEnd"/>
+      <w:r>
+        <w:rPr>
+          <w:b/>
+          <w:i/>
+        </w:rPr>
+        <w:t>, did you see that?</w:t>
+      </w:r>
+      <w:r>
+        <w:rPr>
+          <w:b/>
+          <w:i/>
+        </w:rPr>
+        <w:t xml:space="preserve">    </w:t>
+      </w:r>
+      <w:proofErr w:type="spellStart"/>
+      <w:r>
+        <w:rPr>
+          <w:b/>
+          <w:i/>
+        </w:rPr>
+        <w:t>Gorping</w:t>
+      </w:r>
+      <w:proofErr w:type="spellEnd"/>
+      <w:r>
+        <w:rPr>
+          <w:b/>
+          <w:i/>
+        </w:rPr>
+        <w:t xml:space="preserve"> means opening things.</w:t>
+      </w:r>
+    </w:p>
+    <w:p>
+      <w:pPr>
+        <w:tabs>
+          <w:tab w:val="left" w:pos="5040"/>
+        </w:tabs>
+        <w:jc w:val="both"/>
+      </w:pPr>
+    </w:p>
+    <w:p>
+      <w:pPr>
+        <w:tabs>
+          <w:tab w:val="left" w:pos="5040"/>
+        </w:tabs>
+        <w:jc w:val="both"/>
+      </w:pPr>
+      <w:r>
+        <w:t>It's okay to mention the words, or to talk about other things you see in the movie:</w:t>
+      </w:r>
+    </w:p>
+    <w:p>
+      <w:pPr>
+        <w:tabs>
+          <w:tab w:val="left" w:pos="5040"/>
+        </w:tabs>
+        <w:jc w:val="both"/>
+      </w:pPr>
+    </w:p>
+    <w:p>
+      <w:pPr>
+        <w:tabs>
+          <w:tab w:val="left" w:pos="5040"/>
+        </w:tabs>
+        <w:jc w:val="both"/>
+        <w:rPr>
+          <w:b/>
+          <w:i/>
+        </w:rPr>
+      </w:pPr>
+      <w:r>
+        <w:rPr>
+          <w:b/>
+          <w:i/>
+        </w:rPr>
+        <w:t xml:space="preserve">Wow, look at that snowman!   </w:t>
+      </w:r>
+      <w:proofErr w:type="spellStart"/>
+      <w:r>
+        <w:rPr>
+          <w:b/>
+          <w:i/>
+        </w:rPr>
+        <w:t>Gorping</w:t>
+      </w:r>
+      <w:proofErr w:type="spellEnd"/>
+      <w:r>
+        <w:rPr>
+          <w:b/>
+          <w:i/>
+        </w:rPr>
+        <w:t>, that's a silly word.    Did you see what happened?</w:t>
+      </w:r>
+    </w:p>
+    <w:p>
+      <w:pPr>
+        <w:tabs>
+          <w:tab w:val="left" w:pos="5040"/>
+        </w:tabs>
+        <w:jc w:val="both"/>
+      </w:pPr>
+    </w:p>
+    <w:p>
+      <w:pPr>
+        <w:tabs>
+          <w:tab w:val="left" w:pos="5040"/>
+        </w:tabs>
+        <w:jc w:val="both"/>
+      </w:pPr>
+      <w:r>
+        <w:t>To help you and us keep track, we will ask you when you come to the session how many times you watched the movies</w:t>
+      </w:r>
+      <w:r>
+        <w:t xml:space="preserve"> (1 time = 1 round of the movies for all 4 words). W</w:t>
+      </w:r>
+      <w:r>
+        <w:t>e'd be interested in any other observations you make about what your children think of the videos! You can print and fill in this log, or keep track however is convenient for you (on your phone, in a planner, etc.)</w:t>
       </w:r>
     </w:p>
     <w:p>

</xml_diff>